<commit_message>
changes before creating cookWaiter in OrderedItem
</commit_message>
<xml_diff>
--- a/FE project specs.docx
+++ b/FE project specs.docx
@@ -886,18 +886,7 @@
           <w:lang w:val="sr-Latn-RS"/>
         </w:rPr>
         <w:lastRenderedPageBreak/>
-        <w:t>Kreiranje porudžbine je funkcionalnost koja je dostupna konobarina. Ona podrazumeva da konobar odabere sto koji je slobodan, odnosno za kojim ne postoji već kreirana porudžbina. Kada je takav sto odabran, konobar dalje unosi šta su mušterije poručile, odnosno bira pića i jela koja je potrebno pripremiti za odabrani sto. Pri izboru pića, radi efikasnosti rada konobara, omogućeno je filtriranje po pićima i jelima, kao i po kategorijama pića i jela. Takođe, uz nazive i opise, prikazane su i slik</w:t>
-      </w:r>
-      <w:bookmarkStart w:id="0" w:name="_GoBack"/>
-      <w:bookmarkEnd w:id="0"/>
-      <w:r>
-        <w:rPr>
-          <w:rFonts w:ascii="Century" w:eastAsia="Century" w:hAnsi="Century" w:cs="Century"/>
-          <w:sz w:val="24"/>
-          <w:szCs w:val="24"/>
-          <w:lang w:val="sr-Latn-RS"/>
-        </w:rPr>
-        <w:t xml:space="preserve">e, kako bi konobari u letu znali šta treba da odaberu. Nakon izbora odgovarajućih delova porudžbine, konobar dalje može da klikne na dugme ’Pregledaj’, koje ga vodi na tabelarni pregled porudžbine. Iz pomenutog tabelarnog pregleda, konobar može da vidi da li je sve uneseno ispravno, i ukoliko nije, da izbaci nepotrebne elemente, ili da se vrati i izabere ono što nedostaje. Kada je siguran da je sve u redu, konobar može da klikne na dugme </w:t>
+        <w:t xml:space="preserve">Kreiranje porudžbine je funkcionalnost koja je dostupna konobarina. Ona podrazumeva da konobar odabere sto koji je slobodan, odnosno za kojim ne postoji već kreirana porudžbina. Kada je takav sto odabran, konobar dalje unosi šta su mušterije poručile, odnosno bira pića i jela koja je potrebno pripremiti za odabrani sto. Pri izboru pića, radi efikasnosti rada konobara, omogućeno je filtriranje po pićima i jelima, kao i po kategorijama pića i jela. Takođe, uz nazive i opise, prikazane su i slike, kako bi konobari u letu znali šta treba da odaberu. Nakon izbora odgovarajućih delova porudžbine, konobar dalje može da klikne na dugme ’Pregledaj’, koje ga vodi na tabelarni pregled porudžbine. Iz pomenutog tabelarnog pregleda, konobar može da vidi da li je sve uneseno ispravno, i ukoliko nije, da izbaci nepotrebne elemente, ili da se vrati i izabere ono što nedostaje. Kada je siguran da je sve u redu, konobar može da klikne na dugme </w:t>
       </w:r>
       <w:r>
         <w:rPr>
@@ -976,7 +965,26 @@
           <w:szCs w:val="24"/>
           <w:lang w:val="sr-Latn-RS"/>
         </w:rPr>
-        <w:t xml:space="preserve">Izmena porudžbine je veoma slična kreiranju porudžbine. Ona podrazumeva isti proces kao i kod kreiranja, s tim što sada za stolom već postoji određena porudžbina i njeni elementi, pa samim tim pregled porudžbine inicijalno neće biti prazan. Dodavanje i uklanjanje elemenata porudžbine funkcioniše po istom principu kao i kod kreiranja porudžbine. Sistem pri izmeni porudžbine obaveštava kuvare i šankere o novim podacima. </w:t>
+        <w:t xml:space="preserve">Izmena porudžbine je veoma slična kreiranju porudžbine. Ona podrazumeva isti proces kao i kod kreiranja, s tim što sada za stolom već postoji određena porudžbina i njeni elementi, pa samim tim pregled porudžbine inicijalno neće biti prazan. Dodavanje i uklanjanje elemenata porudžbine funkcioniše po istom principu kao i kod kreiranja porudžbine. </w:t>
+      </w:r>
+      <w:r>
+        <w:rPr>
+          <w:rFonts w:ascii="Century" w:eastAsia="Century" w:hAnsi="Century" w:cs="Century"/>
+          <w:color w:val="FF0000"/>
+          <w:sz w:val="24"/>
+          <w:szCs w:val="24"/>
+          <w:lang w:val="sr-Latn-RS"/>
+        </w:rPr>
+        <w:t>Sistem pri izmeni porudžbine obaveštava kuvare i šankere o novim podacima</w:t>
+      </w:r>
+      <w:r>
+        <w:rPr>
+          <w:rFonts w:ascii="Century" w:eastAsia="Century" w:hAnsi="Century" w:cs="Century"/>
+          <w:sz w:val="24"/>
+          <w:szCs w:val="24"/>
+          <w:lang w:val="sr-Latn-RS"/>
+        </w:rPr>
+        <w:t xml:space="preserve">. </w:t>
       </w:r>
     </w:p>
     <w:p>
@@ -1271,6 +1279,8 @@
         </w:rPr>
         <w:t xml:space="preserve"> </w:t>
       </w:r>
+      <w:bookmarkStart w:id="0" w:name="_GoBack"/>
+      <w:bookmarkEnd w:id="0"/>
     </w:p>
     <w:p>
       <w:pPr>

</xml_diff>